<commit_message>
added comments and updated all files to get ready for submition
</commit_message>
<xml_diff>
--- a/תשובות לשאלות התיאורתיות.docx
+++ b/תשובות לשאלות התיאורתיות.docx
@@ -157,6 +157,8 @@
       <w:pPr>
         <w:bidi/>
         <w:rPr>
+          <w:rFonts w:cs="Arial"/>
+          <w:rtl/>
           <w:lang w:val="en-US"/>
         </w:rPr>
       </w:pPr>
@@ -170,30 +172,83 @@
       </w:r>
       <w:r>
         <w:rPr>
-          <w:lang w:val="en-US"/>
-        </w:rPr>
-        <w:t>(</w:t>
-      </w:r>
-      <w:proofErr w:type="spellStart"/>
-      <w:r>
-        <w:rPr>
-          <w:lang w:val="en-US"/>
-        </w:rPr>
-        <w:t>wating</w:t>
-      </w:r>
-      <w:proofErr w:type="spellEnd"/>
-      <w:r>
-        <w:rPr>
-          <w:lang w:val="en-US"/>
-        </w:rPr>
-        <w:t>)</w:t>
-      </w:r>
-    </w:p>
-    <w:p>
-      <w:pPr>
-        <w:bidi/>
-        <w:rPr>
-          <w:rFonts w:hint="cs"/>
+          <w:rFonts w:hint="cs"/>
+          <w:rtl/>
+          <w:lang w:val="en-US"/>
+        </w:rPr>
+        <w:t>נממש את ה</w:t>
+      </w:r>
+      <w:r>
+        <w:rPr>
+          <w:rFonts w:cs="Arial"/>
+          <w:rtl/>
+          <w:lang w:val="en-US"/>
+        </w:rPr>
+        <w:t>ארכיטקטורה</w:t>
+      </w:r>
+      <w:r>
+        <w:rPr>
+          <w:rFonts w:cs="Arial" w:hint="cs"/>
+          <w:rtl/>
+          <w:lang w:val="en-US"/>
+        </w:rPr>
+        <w:t xml:space="preserve"> בצורה הבאה:</w:t>
+      </w:r>
+    </w:p>
+    <w:p>
+      <w:pPr>
+        <w:bidi/>
+        <w:rPr>
+          <w:rFonts w:hint="cs"/>
+          <w:rtl/>
+          <w:lang w:val="en-US"/>
+        </w:rPr>
+      </w:pPr>
+      <w:r>
+        <w:rPr>
+          <w:noProof/>
+        </w:rPr>
+        <w:drawing>
+          <wp:inline distT="0" distB="0" distL="0" distR="0" wp14:anchorId="2EA5A96A" wp14:editId="5E954F8E">
+            <wp:extent cx="5731510" cy="5342890"/>
+            <wp:effectExtent l="0" t="0" r="2540" b="0"/>
+            <wp:docPr id="1" name="Picture 1" descr="Diagram&#10;&#10;Description automatically generated"/>
+            <wp:cNvGraphicFramePr>
+              <a:graphicFrameLocks xmlns:a="http://schemas.openxmlformats.org/drawingml/2006/main" noChangeAspect="1"/>
+            </wp:cNvGraphicFramePr>
+            <a:graphic xmlns:a="http://schemas.openxmlformats.org/drawingml/2006/main">
+              <a:graphicData uri="http://schemas.openxmlformats.org/drawingml/2006/picture">
+                <pic:pic xmlns:pic="http://schemas.openxmlformats.org/drawingml/2006/picture">
+                  <pic:nvPicPr>
+                    <pic:cNvPr id="1" name="Picture 1" descr="Diagram&#10;&#10;Description automatically generated"/>
+                    <pic:cNvPicPr/>
+                  </pic:nvPicPr>
+                  <pic:blipFill>
+                    <a:blip r:embed="rId4"/>
+                    <a:stretch>
+                      <a:fillRect/>
+                    </a:stretch>
+                  </pic:blipFill>
+                  <pic:spPr>
+                    <a:xfrm>
+                      <a:off x="0" y="0"/>
+                      <a:ext cx="5731510" cy="5342890"/>
+                    </a:xfrm>
+                    <a:prstGeom prst="rect">
+                      <a:avLst/>
+                    </a:prstGeom>
+                  </pic:spPr>
+                </pic:pic>
+              </a:graphicData>
+            </a:graphic>
+          </wp:inline>
+        </w:drawing>
+      </w:r>
+    </w:p>
+    <w:p>
+      <w:pPr>
+        <w:bidi/>
+        <w:rPr>
           <w:rtl/>
           <w:lang w:val="en-US"/>
         </w:rPr>
@@ -219,7 +274,6 @@
       <w:pPr>
         <w:bidi/>
         <w:rPr>
-          <w:rFonts w:hint="cs"/>
           <w:rtl/>
           <w:lang w:val="en-US"/>
         </w:rPr>
@@ -269,6 +323,7 @@
           <w:rtl/>
           <w:lang w:val="en-US"/>
         </w:rPr>
+        <w:lastRenderedPageBreak/>
         <w:t xml:space="preserve">9. </w:t>
       </w:r>
       <w:r>
@@ -306,7 +361,6 @@
       <w:pPr>
         <w:bidi/>
         <w:rPr>
-          <w:rFonts w:hint="cs"/>
           <w:rtl/>
           <w:lang w:val="en-US"/>
         </w:rPr>
@@ -359,7 +413,6 @@
       <w:pPr>
         <w:bidi/>
         <w:rPr>
-          <w:rFonts w:hint="cs"/>
           <w:rtl/>
           <w:lang w:val="en-US"/>
         </w:rPr>
@@ -376,30 +429,8 @@
         <w:rPr>
           <w:lang w:val="en-US"/>
         </w:rPr>
-        <w:t xml:space="preserve">html, </w:t>
-      </w:r>
-      <w:proofErr w:type="spellStart"/>
-      <w:r>
-        <w:rPr>
-          <w:lang w:val="en-US"/>
-        </w:rPr>
-        <w:t>css</w:t>
-      </w:r>
-      <w:proofErr w:type="spellEnd"/>
-      <w:r>
-        <w:rPr>
-          <w:lang w:val="en-US"/>
-        </w:rPr>
-        <w:t xml:space="preserve">, </w:t>
-      </w:r>
-      <w:proofErr w:type="spellStart"/>
-      <w:r>
-        <w:rPr>
-          <w:lang w:val="en-US"/>
-        </w:rPr>
-        <w:t>js</w:t>
-      </w:r>
-      <w:proofErr w:type="spellEnd"/>
+        <w:t>html, css, js</w:t>
+      </w:r>
       <w:r>
         <w:rPr>
           <w:rFonts w:hint="cs"/>
@@ -556,6 +587,7 @@
     <w:lsdException w:name="HTML Sample" w:semiHidden="1" w:unhideWhenUsed="1"/>
     <w:lsdException w:name="HTML Typewriter" w:semiHidden="1" w:unhideWhenUsed="1"/>
     <w:lsdException w:name="HTML Variable" w:semiHidden="1" w:unhideWhenUsed="1"/>
+    <w:lsdException w:name="Normal Table" w:semiHidden="1" w:unhideWhenUsed="1"/>
     <w:lsdException w:name="annotation subject" w:semiHidden="1" w:unhideWhenUsed="1"/>
     <w:lsdException w:name="No List" w:semiHidden="1" w:unhideWhenUsed="1"/>
     <w:lsdException w:name="Outline List 1" w:semiHidden="1" w:unhideWhenUsed="1"/>
@@ -602,8 +634,10 @@
     <w:lsdException w:name="Table Subtle 2" w:semiHidden="1" w:unhideWhenUsed="1"/>
     <w:lsdException w:name="Table Web 1" w:semiHidden="1" w:unhideWhenUsed="1"/>
     <w:lsdException w:name="Table Web 2" w:semiHidden="1" w:unhideWhenUsed="1"/>
+    <w:lsdException w:name="Table Web 3" w:semiHidden="1" w:unhideWhenUsed="1"/>
     <w:lsdException w:name="Balloon Text" w:semiHidden="1" w:unhideWhenUsed="1"/>
     <w:lsdException w:name="Table Grid" w:uiPriority="39"/>
+    <w:lsdException w:name="Table Theme" w:semiHidden="1" w:unhideWhenUsed="1"/>
     <w:lsdException w:name="Placeholder Text" w:semiHidden="1"/>
     <w:lsdException w:name="No Spacing" w:uiPriority="1" w:qFormat="1"/>
     <w:lsdException w:name="Light Shading" w:uiPriority="60"/>
@@ -924,6 +958,11 @@
       <w:szCs w:val="32"/>
     </w:rPr>
   </w:style>
+  <w:style w:type="character" w:customStyle="1" w:styleId="markedcontent">
+    <w:name w:val="markedcontent"/>
+    <w:basedOn w:val="DefaultParagraphFont"/>
+    <w:rsid w:val="003E0817"/>
+  </w:style>
 </w:styles>
 </file>
 

</xml_diff>